<commit_message>
Finished annotation in legend bug.
</commit_message>
<xml_diff>
--- a/D3/bug_desc/legend_annotate_desc.docx
+++ b/D3/bug_desc/legend_annotate_desc.docx
@@ -245,23 +245,7 @@
           <w:sz w:val="24"/>
           <w:szCs w:val="24"/>
         </w:rPr>
-        <w:t xml:space="preserve">The issue here is that </w:t>
-      </w:r>
-      <w:r>
-        <w:rPr>
-          <w:rFonts w:ascii="Times New Roman" w:hAnsi="Times New Roman" w:cs="Times New Roman"/>
-          <w:sz w:val="24"/>
-          <w:szCs w:val="24"/>
-        </w:rPr>
-        <w:t>annotations</w:t>
-      </w:r>
-      <w:r>
-        <w:rPr>
-          <w:rFonts w:ascii="Times New Roman" w:hAnsi="Times New Roman" w:cs="Times New Roman"/>
-          <w:sz w:val="24"/>
-          <w:szCs w:val="24"/>
-        </w:rPr>
-        <w:t>, such as the arrows indicating the wavelength and amplitude, do not appear on the legend.</w:t>
+        <w:t>Legend items for</w:t>
       </w:r>
       <w:r>
         <w:rPr>
@@ -277,197 +261,700 @@
           <w:sz w:val="24"/>
           <w:szCs w:val="24"/>
         </w:rPr>
-        <w:t>When the legend method gets called, i</w:t>
-      </w:r>
-      <w:r>
-        <w:rPr>
-          <w:rFonts w:ascii="Times New Roman" w:hAnsi="Times New Roman" w:cs="Times New Roman"/>
-          <w:sz w:val="24"/>
-          <w:szCs w:val="24"/>
-        </w:rPr>
-        <w:t>t looks for all the labels that need to be handled and added to the legend, except</w:t>
-      </w:r>
-      <w:r>
-        <w:rPr>
-          <w:rFonts w:ascii="Times New Roman" w:hAnsi="Times New Roman" w:cs="Times New Roman"/>
-          <w:sz w:val="24"/>
-          <w:szCs w:val="24"/>
-        </w:rPr>
-        <w:t>,</w:t>
-      </w:r>
-      <w:r>
-        <w:rPr>
-          <w:rFonts w:ascii="Times New Roman" w:hAnsi="Times New Roman" w:cs="Times New Roman"/>
-          <w:sz w:val="24"/>
-          <w:szCs w:val="24"/>
-        </w:rPr>
-        <w:t xml:space="preserve"> annotations </w:t>
-      </w:r>
-      <w:r>
-        <w:rPr>
-          <w:rFonts w:ascii="Times New Roman" w:hAnsi="Times New Roman" w:cs="Times New Roman"/>
-          <w:sz w:val="24"/>
-          <w:szCs w:val="24"/>
-        </w:rPr>
-        <w:t>do not appear to be included</w:t>
-      </w:r>
-      <w:r>
-        <w:rPr>
-          <w:rFonts w:ascii="Times New Roman" w:hAnsi="Times New Roman" w:cs="Times New Roman"/>
-          <w:sz w:val="24"/>
-          <w:szCs w:val="24"/>
-        </w:rPr>
-        <w:t>.</w:t>
-      </w:r>
-      <w:r>
-        <w:rPr>
-          <w:rFonts w:ascii="Times New Roman" w:hAnsi="Times New Roman" w:cs="Times New Roman"/>
-          <w:sz w:val="24"/>
-          <w:szCs w:val="24"/>
-        </w:rPr>
-        <w:t xml:space="preserve"> In addition, the annotate method takes in the keyword argument ‘label’, and thus it should be expected to be included in the legend when it is shown.</w:t>
-      </w:r>
-      <w:r>
-        <w:rPr>
-          <w:rFonts w:ascii="Times New Roman" w:hAnsi="Times New Roman" w:cs="Times New Roman"/>
-          <w:sz w:val="24"/>
-          <w:szCs w:val="24"/>
-        </w:rPr>
-        <w:t xml:space="preserve"> This issue </w:t>
-      </w:r>
-      <w:r>
-        <w:rPr>
-          <w:rFonts w:ascii="Times New Roman" w:hAnsi="Times New Roman" w:cs="Times New Roman"/>
-          <w:sz w:val="24"/>
-          <w:szCs w:val="24"/>
-        </w:rPr>
-        <w:t xml:space="preserve">was probably due to an oversight of the developers since an annotation already provided a text and didn’t need to be included as part of the legend. However, the graph shown </w:t>
-      </w:r>
-      <w:r>
-        <w:rPr>
-          <w:rFonts w:ascii="Times New Roman" w:hAnsi="Times New Roman" w:cs="Times New Roman"/>
-          <w:sz w:val="24"/>
-          <w:szCs w:val="24"/>
-        </w:rPr>
-        <w:t>above</w:t>
-      </w:r>
-      <w:r>
-        <w:rPr>
-          <w:rFonts w:ascii="Times New Roman" w:hAnsi="Times New Roman" w:cs="Times New Roman"/>
-          <w:sz w:val="24"/>
-          <w:szCs w:val="24"/>
-        </w:rPr>
-        <w:t xml:space="preserve"> (i.e., when annotation text isn’t used)</w:t>
-      </w:r>
-      <w:r>
-        <w:rPr>
-          <w:rFonts w:ascii="Times New Roman" w:hAnsi="Times New Roman" w:cs="Times New Roman"/>
-          <w:sz w:val="24"/>
-          <w:szCs w:val="24"/>
-        </w:rPr>
-        <w:t xml:space="preserve"> is an example where </w:t>
-      </w:r>
-      <w:r>
-        <w:rPr>
-          <w:rFonts w:ascii="Times New Roman" w:hAnsi="Times New Roman" w:cs="Times New Roman"/>
-          <w:sz w:val="24"/>
-          <w:szCs w:val="24"/>
-        </w:rPr>
-        <w:t>having annotations as part of the legend is useful.</w:t>
+        <w:t>annotation</w:t>
+      </w:r>
+      <w:r>
+        <w:rPr>
+          <w:rFonts w:ascii="Times New Roman" w:hAnsi="Times New Roman" w:cs="Times New Roman"/>
+          <w:sz w:val="24"/>
+          <w:szCs w:val="24"/>
+        </w:rPr>
+        <w:t xml:space="preserve">s are currently not operational despite inputs currently </w:t>
+      </w:r>
+      <w:r>
+        <w:rPr>
+          <w:rFonts w:ascii="Times New Roman" w:hAnsi="Times New Roman" w:cs="Times New Roman"/>
+          <w:sz w:val="24"/>
+          <w:szCs w:val="24"/>
+        </w:rPr>
+        <w:t>being legal for them.</w:t>
+      </w:r>
+      <w:r>
+        <w:rPr>
+          <w:rFonts w:ascii="Times New Roman" w:hAnsi="Times New Roman" w:cs="Times New Roman"/>
+          <w:sz w:val="24"/>
+          <w:szCs w:val="24"/>
+        </w:rPr>
+        <w:t xml:space="preserve"> </w:t>
+      </w:r>
+      <w:r>
+        <w:rPr>
+          <w:rFonts w:ascii="Times New Roman" w:hAnsi="Times New Roman" w:cs="Times New Roman"/>
+          <w:sz w:val="24"/>
+          <w:szCs w:val="24"/>
+        </w:rPr>
+        <w:t>Boxing</w:t>
+      </w:r>
+      <w:r>
+        <w:rPr>
+          <w:rFonts w:ascii="Times New Roman" w:hAnsi="Times New Roman" w:cs="Times New Roman"/>
+          <w:sz w:val="24"/>
+          <w:szCs w:val="24"/>
+        </w:rPr>
+        <w:t xml:space="preserve"> the bi-directional arrows above into a legend to denote amplitude and wavelength is an example of a </w:t>
+      </w:r>
+      <w:r>
+        <w:rPr>
+          <w:rFonts w:ascii="Times New Roman" w:hAnsi="Times New Roman" w:cs="Times New Roman"/>
+          <w:sz w:val="24"/>
+          <w:szCs w:val="24"/>
+        </w:rPr>
+        <w:t xml:space="preserve">desirable </w:t>
+      </w:r>
+      <w:r>
+        <w:rPr>
+          <w:rFonts w:ascii="Times New Roman" w:hAnsi="Times New Roman" w:cs="Times New Roman"/>
+          <w:sz w:val="24"/>
+          <w:szCs w:val="24"/>
+        </w:rPr>
+        <w:t>use case.</w:t>
       </w:r>
     </w:p>
     <w:p>
       <w:pPr>
         <w:rPr>
           <w:rFonts w:ascii="Times New Roman" w:hAnsi="Times New Roman" w:cs="Times New Roman"/>
-          <w:b/>
-          <w:sz w:val="24"/>
-          <w:szCs w:val="24"/>
-        </w:rPr>
-      </w:pPr>
-      <w:r>
-        <w:rPr>
-          <w:rFonts w:ascii="Times New Roman" w:hAnsi="Times New Roman" w:cs="Times New Roman"/>
-          <w:b/>
-          <w:sz w:val="24"/>
-          <w:szCs w:val="24"/>
-        </w:rPr>
-        <w:t>Approach to Solution:</w:t>
+          <w:sz w:val="24"/>
+          <w:szCs w:val="24"/>
+        </w:rPr>
+      </w:pPr>
+      <w:r>
+        <w:rPr>
+          <w:rFonts w:ascii="Times New Roman" w:hAnsi="Times New Roman" w:cs="Times New Roman"/>
+          <w:sz w:val="24"/>
+          <w:szCs w:val="24"/>
+        </w:rPr>
+        <w:t xml:space="preserve">When the </w:t>
+      </w:r>
+      <w:proofErr w:type="gramStart"/>
+      <w:r>
+        <w:rPr>
+          <w:rFonts w:ascii="Times New Roman" w:hAnsi="Times New Roman" w:cs="Times New Roman"/>
+          <w:sz w:val="24"/>
+          <w:szCs w:val="24"/>
+        </w:rPr>
+        <w:t>legend</w:t>
+      </w:r>
+      <w:r>
+        <w:rPr>
+          <w:rFonts w:ascii="Times New Roman" w:hAnsi="Times New Roman" w:cs="Times New Roman"/>
+          <w:sz w:val="24"/>
+          <w:szCs w:val="24"/>
+        </w:rPr>
+        <w:t>(</w:t>
+      </w:r>
+      <w:proofErr w:type="gramEnd"/>
+      <w:r>
+        <w:rPr>
+          <w:rFonts w:ascii="Times New Roman" w:hAnsi="Times New Roman" w:cs="Times New Roman"/>
+          <w:sz w:val="24"/>
+          <w:szCs w:val="24"/>
+        </w:rPr>
+        <w:t>)</w:t>
+      </w:r>
+      <w:r>
+        <w:rPr>
+          <w:rFonts w:ascii="Times New Roman" w:hAnsi="Times New Roman" w:cs="Times New Roman"/>
+          <w:sz w:val="24"/>
+          <w:szCs w:val="24"/>
+        </w:rPr>
+        <w:t xml:space="preserve"> method </w:t>
+      </w:r>
+      <w:r>
+        <w:rPr>
+          <w:rFonts w:ascii="Times New Roman" w:hAnsi="Times New Roman" w:cs="Times New Roman"/>
+          <w:sz w:val="24"/>
+          <w:szCs w:val="24"/>
+        </w:rPr>
+        <w:t xml:space="preserve">on an Axes object </w:t>
+      </w:r>
+      <w:r>
+        <w:rPr>
+          <w:rFonts w:ascii="Times New Roman" w:hAnsi="Times New Roman" w:cs="Times New Roman"/>
+          <w:sz w:val="24"/>
+          <w:szCs w:val="24"/>
+        </w:rPr>
+        <w:t xml:space="preserve">gets called, </w:t>
+      </w:r>
+      <w:r>
+        <w:rPr>
+          <w:rFonts w:ascii="Times New Roman" w:hAnsi="Times New Roman" w:cs="Times New Roman"/>
+          <w:sz w:val="24"/>
+          <w:szCs w:val="24"/>
+        </w:rPr>
+        <w:t xml:space="preserve">the </w:t>
+      </w:r>
+      <w:r>
+        <w:rPr>
+          <w:rFonts w:ascii="Times New Roman" w:hAnsi="Times New Roman" w:cs="Times New Roman"/>
+          <w:sz w:val="24"/>
+          <w:szCs w:val="24"/>
+        </w:rPr>
+        <w:t xml:space="preserve">program eventually </w:t>
+      </w:r>
+      <w:r>
+        <w:rPr>
+          <w:rFonts w:ascii="Times New Roman" w:hAnsi="Times New Roman" w:cs="Times New Roman"/>
+          <w:sz w:val="24"/>
+          <w:szCs w:val="24"/>
+        </w:rPr>
+        <w:t xml:space="preserve">adds </w:t>
+      </w:r>
+      <w:r>
+        <w:rPr>
+          <w:rFonts w:ascii="Times New Roman" w:hAnsi="Times New Roman" w:cs="Times New Roman"/>
+          <w:sz w:val="24"/>
+          <w:szCs w:val="24"/>
+        </w:rPr>
+        <w:t>items</w:t>
+      </w:r>
+      <w:r>
+        <w:rPr>
+          <w:rFonts w:ascii="Times New Roman" w:hAnsi="Times New Roman" w:cs="Times New Roman"/>
+          <w:sz w:val="24"/>
+          <w:szCs w:val="24"/>
+        </w:rPr>
+        <w:t xml:space="preserve"> </w:t>
+      </w:r>
+      <w:r>
+        <w:rPr>
+          <w:rFonts w:ascii="Times New Roman" w:hAnsi="Times New Roman" w:cs="Times New Roman"/>
+          <w:sz w:val="24"/>
+          <w:szCs w:val="24"/>
+        </w:rPr>
+        <w:t>to a list of handles to be inserted into the Legend for that Axes</w:t>
+      </w:r>
+      <w:r>
+        <w:rPr>
+          <w:rFonts w:ascii="Times New Roman" w:hAnsi="Times New Roman" w:cs="Times New Roman"/>
+          <w:sz w:val="24"/>
+          <w:szCs w:val="24"/>
+        </w:rPr>
+        <w:t xml:space="preserve"> (see legend.py:1308, 1313)</w:t>
+      </w:r>
+      <w:r>
+        <w:rPr>
+          <w:rFonts w:ascii="Times New Roman" w:hAnsi="Times New Roman" w:cs="Times New Roman"/>
+          <w:sz w:val="24"/>
+          <w:szCs w:val="24"/>
+        </w:rPr>
+        <w:t xml:space="preserve">. </w:t>
+      </w:r>
+      <w:r>
+        <w:rPr>
+          <w:rFonts w:ascii="Times New Roman" w:hAnsi="Times New Roman" w:cs="Times New Roman"/>
+          <w:sz w:val="24"/>
+          <w:szCs w:val="24"/>
+        </w:rPr>
+        <w:t xml:space="preserve">Annotations, stored in the Axes field texts (as Annotations are a sub-class of the Text class), are not currently added to this list. </w:t>
+      </w:r>
+      <w:r>
+        <w:rPr>
+          <w:rFonts w:ascii="Times New Roman" w:hAnsi="Times New Roman" w:cs="Times New Roman"/>
+          <w:sz w:val="24"/>
+          <w:szCs w:val="24"/>
+        </w:rPr>
+        <w:t>Additionally, the handler to construct the legend items for Annotations and Texts do not currently exist in the file legend_handler.py</w:t>
+      </w:r>
+      <w:r>
+        <w:rPr>
+          <w:rFonts w:ascii="Times New Roman" w:hAnsi="Times New Roman" w:cs="Times New Roman"/>
+          <w:sz w:val="24"/>
+          <w:szCs w:val="24"/>
+        </w:rPr>
+        <w:t xml:space="preserve"> (and are subsequently not mapped</w:t>
+      </w:r>
+      <w:r>
+        <w:rPr>
+          <w:rFonts w:ascii="Times New Roman" w:hAnsi="Times New Roman" w:cs="Times New Roman"/>
+          <w:sz w:val="24"/>
+          <w:szCs w:val="24"/>
+        </w:rPr>
+        <w:t xml:space="preserve"> in legend.py:805)</w:t>
+      </w:r>
+      <w:r>
+        <w:rPr>
+          <w:rFonts w:ascii="Times New Roman" w:hAnsi="Times New Roman" w:cs="Times New Roman"/>
+          <w:sz w:val="24"/>
+          <w:szCs w:val="24"/>
+        </w:rPr>
+        <w:t>.</w:t>
       </w:r>
     </w:p>
     <w:p>
       <w:pPr>
         <w:rPr>
           <w:rFonts w:ascii="Times New Roman" w:hAnsi="Times New Roman" w:cs="Times New Roman"/>
-          <w:sz w:val="24"/>
-          <w:szCs w:val="24"/>
-        </w:rPr>
-      </w:pPr>
-      <w:r>
-        <w:rPr>
-          <w:rFonts w:ascii="Times New Roman" w:hAnsi="Times New Roman" w:cs="Times New Roman"/>
-          <w:sz w:val="24"/>
-          <w:szCs w:val="24"/>
-        </w:rPr>
-        <w:t xml:space="preserve">Fixing this issue will require </w:t>
-      </w:r>
-      <w:r>
-        <w:rPr>
-          <w:rFonts w:ascii="Times New Roman" w:hAnsi="Times New Roman" w:cs="Times New Roman"/>
-          <w:sz w:val="24"/>
-          <w:szCs w:val="24"/>
-        </w:rPr>
-        <w:t xml:space="preserve">hours of effort since </w:t>
-      </w:r>
-      <w:r>
-        <w:rPr>
-          <w:rFonts w:ascii="Times New Roman" w:hAnsi="Times New Roman" w:cs="Times New Roman"/>
-          <w:sz w:val="24"/>
-          <w:szCs w:val="24"/>
-        </w:rPr>
-        <w:t>it requires learning about how the ‘legend’ and ‘</w:t>
-      </w:r>
-      <w:proofErr w:type="spellStart"/>
-      <w:r>
-        <w:rPr>
-          <w:rFonts w:ascii="Times New Roman" w:hAnsi="Times New Roman" w:cs="Times New Roman"/>
-          <w:sz w:val="24"/>
-          <w:szCs w:val="24"/>
-        </w:rPr>
-        <w:t>legend_handler</w:t>
-      </w:r>
-      <w:proofErr w:type="spellEnd"/>
-      <w:r>
-        <w:rPr>
-          <w:rFonts w:ascii="Times New Roman" w:hAnsi="Times New Roman" w:cs="Times New Roman"/>
-          <w:sz w:val="24"/>
-          <w:szCs w:val="24"/>
-        </w:rPr>
-        <w:t xml:space="preserve">’ module works. Moreover, </w:t>
-      </w:r>
-      <w:r>
-        <w:rPr>
-          <w:rFonts w:ascii="Times New Roman" w:hAnsi="Times New Roman" w:cs="Times New Roman"/>
-          <w:sz w:val="24"/>
-          <w:szCs w:val="24"/>
-        </w:rPr>
-        <w:t xml:space="preserve">a new legend handler needs to be created </w:t>
-      </w:r>
-      <w:r>
-        <w:rPr>
-          <w:rFonts w:ascii="Times New Roman" w:hAnsi="Times New Roman" w:cs="Times New Roman"/>
-          <w:sz w:val="24"/>
-          <w:szCs w:val="24"/>
-        </w:rPr>
-        <w:t>so that it will be displayed in the legend properly and in a nice way.</w:t>
-      </w:r>
-      <w:r>
-        <w:rPr>
-          <w:rFonts w:ascii="Times New Roman" w:hAnsi="Times New Roman" w:cs="Times New Roman"/>
-          <w:sz w:val="24"/>
-          <w:szCs w:val="24"/>
-        </w:rPr>
-        <w:t xml:space="preserve"> The estimated hours needed to fully fix the bug is around 10-15 hours, but this does not include creating tests or validating that the code conforms to the standards set up by the matplotlib team.</w:t>
+          <w:b/>
+          <w:sz w:val="24"/>
+          <w:szCs w:val="24"/>
+        </w:rPr>
+      </w:pPr>
+      <w:r>
+        <w:rPr>
+          <w:rFonts w:ascii="Times New Roman" w:hAnsi="Times New Roman" w:cs="Times New Roman"/>
+          <w:b/>
+          <w:sz w:val="24"/>
+          <w:szCs w:val="24"/>
+        </w:rPr>
+        <w:t>Approach to Solution:</w:t>
+      </w:r>
+    </w:p>
+    <w:p>
+      <w:pPr>
+        <w:rPr>
+          <w:rFonts w:ascii="Times New Roman" w:hAnsi="Times New Roman" w:cs="Times New Roman"/>
+          <w:sz w:val="24"/>
+          <w:szCs w:val="24"/>
+        </w:rPr>
+      </w:pPr>
+      <w:r>
+        <w:rPr>
+          <w:rFonts w:ascii="Times New Roman" w:hAnsi="Times New Roman" w:cs="Times New Roman"/>
+          <w:sz w:val="24"/>
+          <w:szCs w:val="24"/>
+        </w:rPr>
+        <w:t>While we know the exact missing components, f</w:t>
+      </w:r>
+      <w:r>
+        <w:rPr>
+          <w:rFonts w:ascii="Times New Roman" w:hAnsi="Times New Roman" w:cs="Times New Roman"/>
+          <w:sz w:val="24"/>
+          <w:szCs w:val="24"/>
+        </w:rPr>
+        <w:t xml:space="preserve">ixing this issue will require a sizable amount of </w:t>
+      </w:r>
+      <w:r>
+        <w:rPr>
+          <w:rFonts w:ascii="Times New Roman" w:hAnsi="Times New Roman" w:cs="Times New Roman"/>
+          <w:sz w:val="24"/>
+          <w:szCs w:val="24"/>
+        </w:rPr>
+        <w:t xml:space="preserve">effort. The bulk of the job will be in </w:t>
+      </w:r>
+      <w:r>
+        <w:rPr>
+          <w:rFonts w:ascii="Times New Roman" w:hAnsi="Times New Roman" w:cs="Times New Roman"/>
+          <w:sz w:val="24"/>
+          <w:szCs w:val="24"/>
+        </w:rPr>
+        <w:t>coding the handler to create an adequate construction of legend item</w:t>
+      </w:r>
+      <w:r>
+        <w:rPr>
+          <w:rFonts w:ascii="Times New Roman" w:hAnsi="Times New Roman" w:cs="Times New Roman"/>
+          <w:sz w:val="24"/>
+          <w:szCs w:val="24"/>
+        </w:rPr>
+        <w:t>s for Annotations.</w:t>
+      </w:r>
+      <w:r>
+        <w:rPr>
+          <w:rFonts w:ascii="Times New Roman" w:hAnsi="Times New Roman" w:cs="Times New Roman"/>
+          <w:sz w:val="24"/>
+          <w:szCs w:val="24"/>
+        </w:rPr>
+        <w:t xml:space="preserve"> There is very little documentation concerning legend </w:t>
+      </w:r>
+      <w:r>
+        <w:rPr>
+          <w:rFonts w:ascii="Times New Roman" w:hAnsi="Times New Roman" w:cs="Times New Roman"/>
+          <w:sz w:val="24"/>
+          <w:szCs w:val="24"/>
+        </w:rPr>
+        <w:t>items,</w:t>
+      </w:r>
+      <w:r>
+        <w:rPr>
+          <w:rFonts w:ascii="Times New Roman" w:hAnsi="Times New Roman" w:cs="Times New Roman"/>
+          <w:sz w:val="24"/>
+          <w:szCs w:val="24"/>
+        </w:rPr>
+        <w:t xml:space="preserve"> so </w:t>
+      </w:r>
+      <w:r>
+        <w:rPr>
+          <w:rFonts w:ascii="Times New Roman" w:hAnsi="Times New Roman" w:cs="Times New Roman"/>
+          <w:sz w:val="24"/>
+          <w:szCs w:val="24"/>
+        </w:rPr>
+        <w:t>we will be required</w:t>
+      </w:r>
+      <w:r>
+        <w:rPr>
+          <w:rFonts w:ascii="Times New Roman" w:hAnsi="Times New Roman" w:cs="Times New Roman"/>
+          <w:sz w:val="24"/>
+          <w:szCs w:val="24"/>
+        </w:rPr>
+        <w:t xml:space="preserve"> </w:t>
+      </w:r>
+      <w:r>
+        <w:rPr>
+          <w:rFonts w:ascii="Times New Roman" w:hAnsi="Times New Roman" w:cs="Times New Roman"/>
+          <w:sz w:val="24"/>
+          <w:szCs w:val="24"/>
+        </w:rPr>
+        <w:t>to</w:t>
+      </w:r>
+      <w:r>
+        <w:rPr>
+          <w:rFonts w:ascii="Times New Roman" w:hAnsi="Times New Roman" w:cs="Times New Roman"/>
+          <w:sz w:val="24"/>
+          <w:szCs w:val="24"/>
+        </w:rPr>
+        <w:t xml:space="preserve"> reverse-engineer the handlers for the other </w:t>
+      </w:r>
+      <w:r>
+        <w:rPr>
+          <w:rFonts w:ascii="Times New Roman" w:hAnsi="Times New Roman" w:cs="Times New Roman"/>
+          <w:sz w:val="24"/>
+          <w:szCs w:val="24"/>
+        </w:rPr>
+        <w:t>objects like lines.</w:t>
+      </w:r>
+      <w:r>
+        <w:rPr>
+          <w:rFonts w:ascii="Times New Roman" w:hAnsi="Times New Roman" w:cs="Times New Roman"/>
+          <w:sz w:val="24"/>
+          <w:szCs w:val="24"/>
+        </w:rPr>
+        <w:t xml:space="preserve"> Additionally, this is an issue that will require some </w:t>
+      </w:r>
+      <w:r>
+        <w:rPr>
+          <w:rFonts w:ascii="Times New Roman" w:hAnsi="Times New Roman" w:cs="Times New Roman"/>
+          <w:sz w:val="24"/>
+          <w:szCs w:val="24"/>
+        </w:rPr>
+        <w:t>decision-making</w:t>
+      </w:r>
+      <w:r>
+        <w:rPr>
+          <w:rFonts w:ascii="Times New Roman" w:hAnsi="Times New Roman" w:cs="Times New Roman"/>
+          <w:sz w:val="24"/>
+          <w:szCs w:val="24"/>
+        </w:rPr>
+        <w:t xml:space="preserve"> as </w:t>
+      </w:r>
+      <w:r>
+        <w:rPr>
+          <w:rFonts w:ascii="Times New Roman" w:hAnsi="Times New Roman" w:cs="Times New Roman"/>
+          <w:sz w:val="24"/>
+          <w:szCs w:val="24"/>
+        </w:rPr>
+        <w:t xml:space="preserve">to how the design of the final legend item should look like. </w:t>
+      </w:r>
+    </w:p>
+    <w:p>
+      <w:pPr>
+        <w:rPr>
+          <w:rFonts w:ascii="Times New Roman" w:hAnsi="Times New Roman" w:cs="Times New Roman"/>
+          <w:sz w:val="24"/>
+          <w:szCs w:val="24"/>
+        </w:rPr>
+      </w:pPr>
+      <w:r>
+        <w:rPr>
+          <w:rFonts w:ascii="Times New Roman" w:hAnsi="Times New Roman" w:cs="Times New Roman"/>
+          <w:sz w:val="24"/>
+          <w:szCs w:val="24"/>
+        </w:rPr>
+        <w:t>The exact work necessary is indicated in the UML’s. Yellow portions will require modifications to accommodate the addition of an extra type of legend item.</w:t>
+      </w:r>
+      <w:r>
+        <w:rPr>
+          <w:rFonts w:ascii="Times New Roman" w:hAnsi="Times New Roman" w:cs="Times New Roman"/>
+          <w:sz w:val="24"/>
+          <w:szCs w:val="24"/>
+        </w:rPr>
+        <w:t xml:space="preserve"> Red portions will require creation from scratch.</w:t>
+      </w:r>
+      <w:r>
+        <w:rPr>
+          <w:rFonts w:ascii="Times New Roman" w:hAnsi="Times New Roman" w:cs="Times New Roman"/>
+          <w:sz w:val="24"/>
+          <w:szCs w:val="24"/>
+        </w:rPr>
+        <w:t xml:space="preserve"> </w:t>
+      </w:r>
+      <w:r>
+        <w:rPr>
+          <w:rFonts w:ascii="Times New Roman" w:hAnsi="Times New Roman" w:cs="Times New Roman"/>
+          <w:sz w:val="24"/>
+          <w:szCs w:val="24"/>
+        </w:rPr>
+        <w:t>Note that there is no difference to how the program currently operates when it comes to using other items in legends (the handlers in red are already implemented in those cases), so they were cut out for brevity and to focus attention on what needs to be implemented</w:t>
+      </w:r>
+      <w:r>
+        <w:rPr>
+          <w:rFonts w:ascii="Times New Roman" w:hAnsi="Times New Roman" w:cs="Times New Roman"/>
+          <w:sz w:val="24"/>
+          <w:szCs w:val="24"/>
+        </w:rPr>
+        <w:t xml:space="preserve"> to get Annotations functional with legends</w:t>
+      </w:r>
+      <w:r>
+        <w:rPr>
+          <w:rFonts w:ascii="Times New Roman" w:hAnsi="Times New Roman" w:cs="Times New Roman"/>
+          <w:sz w:val="24"/>
+          <w:szCs w:val="24"/>
+        </w:rPr>
+        <w:t>.</w:t>
+      </w:r>
+      <w:r>
+        <w:rPr>
+          <w:rFonts w:ascii="Times New Roman" w:hAnsi="Times New Roman" w:cs="Times New Roman"/>
+          <w:sz w:val="24"/>
+          <w:szCs w:val="24"/>
+        </w:rPr>
+        <w:t xml:space="preserve"> </w:t>
+      </w:r>
+      <w:r>
+        <w:rPr>
+          <w:rFonts w:ascii="Times New Roman" w:hAnsi="Times New Roman" w:cs="Times New Roman"/>
+          <w:sz w:val="24"/>
+          <w:szCs w:val="24"/>
+        </w:rPr>
+        <w:t xml:space="preserve">The sequence diagram consists of two separate operations: commanding the Axes to generate a legend and </w:t>
+      </w:r>
+      <w:r>
+        <w:rPr>
+          <w:rFonts w:ascii="Times New Roman" w:hAnsi="Times New Roman" w:cs="Times New Roman"/>
+          <w:sz w:val="24"/>
+          <w:szCs w:val="24"/>
+        </w:rPr>
+        <w:t>later actually</w:t>
+      </w:r>
+      <w:r>
+        <w:rPr>
+          <w:rFonts w:ascii="Times New Roman" w:hAnsi="Times New Roman" w:cs="Times New Roman"/>
+          <w:sz w:val="24"/>
+          <w:szCs w:val="24"/>
+        </w:rPr>
+        <w:t xml:space="preserve"> rendering the result</w:t>
+      </w:r>
+      <w:r>
+        <w:rPr>
+          <w:rFonts w:ascii="Times New Roman" w:hAnsi="Times New Roman" w:cs="Times New Roman"/>
+          <w:sz w:val="24"/>
+          <w:szCs w:val="24"/>
+        </w:rPr>
+        <w:t xml:space="preserve"> via </w:t>
+      </w:r>
+      <w:proofErr w:type="gramStart"/>
+      <w:r>
+        <w:rPr>
+          <w:rFonts w:ascii="Times New Roman" w:hAnsi="Times New Roman" w:cs="Times New Roman"/>
+          <w:sz w:val="24"/>
+          <w:szCs w:val="24"/>
+        </w:rPr>
+        <w:t>draw(</w:t>
+      </w:r>
+      <w:proofErr w:type="gramEnd"/>
+      <w:r>
+        <w:rPr>
+          <w:rFonts w:ascii="Times New Roman" w:hAnsi="Times New Roman" w:cs="Times New Roman"/>
+          <w:sz w:val="24"/>
+          <w:szCs w:val="24"/>
+        </w:rPr>
+        <w:t>)</w:t>
+      </w:r>
+      <w:r>
+        <w:rPr>
+          <w:rFonts w:ascii="Times New Roman" w:hAnsi="Times New Roman" w:cs="Times New Roman"/>
+          <w:sz w:val="24"/>
+          <w:szCs w:val="24"/>
+        </w:rPr>
+        <w:t>.</w:t>
+      </w:r>
+      <w:r>
+        <w:rPr>
+          <w:rFonts w:ascii="Times New Roman" w:hAnsi="Times New Roman" w:cs="Times New Roman"/>
+          <w:sz w:val="24"/>
+          <w:szCs w:val="24"/>
+        </w:rPr>
+        <w:t xml:space="preserve"> </w:t>
+      </w:r>
+      <w:r>
+        <w:rPr>
+          <w:rFonts w:ascii="Times New Roman" w:hAnsi="Times New Roman" w:cs="Times New Roman"/>
+          <w:sz w:val="24"/>
+          <w:szCs w:val="24"/>
+        </w:rPr>
+        <w:t>Both</w:t>
+      </w:r>
+      <w:r>
+        <w:rPr>
+          <w:rFonts w:ascii="Times New Roman" w:hAnsi="Times New Roman" w:cs="Times New Roman"/>
+          <w:sz w:val="24"/>
+          <w:szCs w:val="24"/>
+        </w:rPr>
+        <w:t xml:space="preserve"> are called from higher-level operations</w:t>
+      </w:r>
+      <w:r>
+        <w:rPr>
+          <w:rFonts w:ascii="Times New Roman" w:hAnsi="Times New Roman" w:cs="Times New Roman"/>
+          <w:sz w:val="24"/>
+          <w:szCs w:val="24"/>
+        </w:rPr>
+        <w:t xml:space="preserve"> or via direct advanced users</w:t>
+      </w:r>
+      <w:r>
+        <w:rPr>
+          <w:rFonts w:ascii="Times New Roman" w:hAnsi="Times New Roman" w:cs="Times New Roman"/>
+          <w:sz w:val="24"/>
+          <w:szCs w:val="24"/>
+        </w:rPr>
+        <w:t xml:space="preserve">. </w:t>
+      </w:r>
+      <w:r>
+        <w:rPr>
+          <w:rFonts w:ascii="Times New Roman" w:hAnsi="Times New Roman" w:cs="Times New Roman"/>
+          <w:sz w:val="24"/>
+          <w:szCs w:val="24"/>
+        </w:rPr>
+        <w:t xml:space="preserve">The </w:t>
+      </w:r>
+      <w:proofErr w:type="gramStart"/>
+      <w:r>
+        <w:rPr>
+          <w:rFonts w:ascii="Times New Roman" w:hAnsi="Times New Roman" w:cs="Times New Roman"/>
+          <w:sz w:val="24"/>
+          <w:szCs w:val="24"/>
+        </w:rPr>
+        <w:t>legend(</w:t>
+      </w:r>
+      <w:proofErr w:type="gramEnd"/>
+      <w:r>
+        <w:rPr>
+          <w:rFonts w:ascii="Times New Roman" w:hAnsi="Times New Roman" w:cs="Times New Roman"/>
+          <w:sz w:val="24"/>
+          <w:szCs w:val="24"/>
+        </w:rPr>
+        <w:t>) command in the given scenario assumes no arguments (in which case it legends every available item to the Axes of interest)</w:t>
+      </w:r>
+      <w:r>
+        <w:rPr>
+          <w:rFonts w:ascii="Times New Roman" w:hAnsi="Times New Roman" w:cs="Times New Roman"/>
+          <w:sz w:val="24"/>
+          <w:szCs w:val="24"/>
+        </w:rPr>
+        <w:t>.</w:t>
+      </w:r>
+    </w:p>
+    <w:p>
+      <w:pPr>
+        <w:rPr>
+          <w:rFonts w:ascii="Times New Roman" w:hAnsi="Times New Roman" w:cs="Times New Roman"/>
+          <w:sz w:val="24"/>
+          <w:szCs w:val="24"/>
+        </w:rPr>
+      </w:pPr>
+      <w:r>
+        <w:rPr>
+          <w:rFonts w:ascii="Times New Roman" w:hAnsi="Times New Roman" w:cs="Times New Roman"/>
+          <w:sz w:val="24"/>
+          <w:szCs w:val="24"/>
+        </w:rPr>
+        <w:t>The good news is that this is a mostly self-contained issue</w:t>
+      </w:r>
+      <w:r>
+        <w:rPr>
+          <w:rFonts w:ascii="Times New Roman" w:hAnsi="Times New Roman" w:cs="Times New Roman"/>
+          <w:sz w:val="24"/>
+          <w:szCs w:val="24"/>
+        </w:rPr>
+        <w:t>.</w:t>
+      </w:r>
+      <w:r>
+        <w:rPr>
+          <w:rFonts w:ascii="Times New Roman" w:hAnsi="Times New Roman" w:cs="Times New Roman"/>
+          <w:sz w:val="24"/>
+          <w:szCs w:val="24"/>
+        </w:rPr>
+        <w:t xml:space="preserve"> </w:t>
+      </w:r>
+      <w:r>
+        <w:rPr>
+          <w:rFonts w:ascii="Times New Roman" w:hAnsi="Times New Roman" w:cs="Times New Roman"/>
+          <w:sz w:val="24"/>
+          <w:szCs w:val="24"/>
+        </w:rPr>
+        <w:t xml:space="preserve">Any </w:t>
+      </w:r>
+      <w:r>
+        <w:rPr>
+          <w:rFonts w:ascii="Times New Roman" w:hAnsi="Times New Roman" w:cs="Times New Roman"/>
+          <w:sz w:val="24"/>
+          <w:szCs w:val="24"/>
+        </w:rPr>
+        <w:t xml:space="preserve">further </w:t>
+      </w:r>
+      <w:r>
+        <w:rPr>
+          <w:rFonts w:ascii="Times New Roman" w:hAnsi="Times New Roman" w:cs="Times New Roman"/>
+          <w:sz w:val="24"/>
+          <w:szCs w:val="24"/>
+        </w:rPr>
+        <w:t>bugs</w:t>
+      </w:r>
+      <w:r>
+        <w:rPr>
+          <w:rFonts w:ascii="Times New Roman" w:hAnsi="Times New Roman" w:cs="Times New Roman"/>
+          <w:sz w:val="24"/>
+          <w:szCs w:val="24"/>
+        </w:rPr>
+        <w:t xml:space="preserve"> or errors </w:t>
+      </w:r>
+      <w:r>
+        <w:rPr>
+          <w:rFonts w:ascii="Times New Roman" w:hAnsi="Times New Roman" w:cs="Times New Roman"/>
+          <w:sz w:val="24"/>
+          <w:szCs w:val="24"/>
+        </w:rPr>
+        <w:t>because of</w:t>
+      </w:r>
+      <w:r>
+        <w:rPr>
+          <w:rFonts w:ascii="Times New Roman" w:hAnsi="Times New Roman" w:cs="Times New Roman"/>
+          <w:sz w:val="24"/>
+          <w:szCs w:val="24"/>
+        </w:rPr>
+        <w:t xml:space="preserve"> attempting to work on this issue</w:t>
+      </w:r>
+      <w:r>
+        <w:rPr>
+          <w:rFonts w:ascii="Times New Roman" w:hAnsi="Times New Roman" w:cs="Times New Roman"/>
+          <w:sz w:val="24"/>
+          <w:szCs w:val="24"/>
+        </w:rPr>
+        <w:t xml:space="preserve"> is likely to </w:t>
+      </w:r>
+      <w:r>
+        <w:rPr>
+          <w:rFonts w:ascii="Times New Roman" w:hAnsi="Times New Roman" w:cs="Times New Roman"/>
+          <w:sz w:val="24"/>
+          <w:szCs w:val="24"/>
+        </w:rPr>
+        <w:t>be local to the chain of operations</w:t>
+      </w:r>
+      <w:r>
+        <w:rPr>
+          <w:rFonts w:ascii="Times New Roman" w:hAnsi="Times New Roman" w:cs="Times New Roman"/>
+          <w:sz w:val="24"/>
+          <w:szCs w:val="24"/>
+        </w:rPr>
+        <w:t xml:space="preserve"> regarding the legend.</w:t>
       </w:r>
     </w:p>
     <w:p>
@@ -506,7 +993,23 @@
           <w:sz w:val="24"/>
           <w:szCs w:val="24"/>
         </w:rPr>
-        <w:t>Understand how to properly implement a legend handler.</w:t>
+        <w:t xml:space="preserve">Study the way </w:t>
+      </w:r>
+      <w:r>
+        <w:rPr>
+          <w:rFonts w:ascii="Times New Roman" w:hAnsi="Times New Roman" w:cs="Times New Roman"/>
+          <w:sz w:val="24"/>
+          <w:szCs w:val="24"/>
+        </w:rPr>
+        <w:t xml:space="preserve">legend items are constructed in the other handlers and learn </w:t>
+      </w:r>
+      <w:r>
+        <w:rPr>
+          <w:rFonts w:ascii="Times New Roman" w:hAnsi="Times New Roman" w:cs="Times New Roman"/>
+          <w:sz w:val="24"/>
+          <w:szCs w:val="24"/>
+        </w:rPr>
+        <w:t>the techniques required to position and create the necessary components.</w:t>
       </w:r>
     </w:p>
     <w:p>
@@ -528,15 +1031,75 @@
           <w:sz w:val="24"/>
           <w:szCs w:val="24"/>
         </w:rPr>
-        <w:t>Add ‘annotations’ as part of the list that the legend handles</w:t>
-      </w:r>
-      <w:r>
-        <w:rPr>
-          <w:rFonts w:ascii="Times New Roman" w:hAnsi="Times New Roman" w:cs="Times New Roman"/>
-          <w:sz w:val="24"/>
-          <w:szCs w:val="24"/>
-        </w:rPr>
-        <w:t>.</w:t>
+        <w:t>Code the handler,</w:t>
+      </w:r>
+      <w:r>
+        <w:rPr>
+          <w:rFonts w:ascii="Times New Roman" w:hAnsi="Times New Roman" w:cs="Times New Roman"/>
+          <w:sz w:val="24"/>
+          <w:szCs w:val="24"/>
+        </w:rPr>
+        <w:t xml:space="preserve"> add it to the default handler map in legend.py</w:t>
+      </w:r>
+      <w:r>
+        <w:rPr>
+          <w:rFonts w:ascii="Times New Roman" w:hAnsi="Times New Roman" w:cs="Times New Roman"/>
+          <w:sz w:val="24"/>
+          <w:szCs w:val="24"/>
+        </w:rPr>
+        <w:t xml:space="preserve"> (line 805)</w:t>
+      </w:r>
+      <w:r>
+        <w:rPr>
+          <w:rFonts w:ascii="Times New Roman" w:hAnsi="Times New Roman" w:cs="Times New Roman"/>
+          <w:sz w:val="24"/>
+          <w:szCs w:val="24"/>
+        </w:rPr>
+        <w:t xml:space="preserve">, </w:t>
+      </w:r>
+      <w:r>
+        <w:rPr>
+          <w:rFonts w:ascii="Times New Roman" w:hAnsi="Times New Roman" w:cs="Times New Roman"/>
+          <w:sz w:val="24"/>
+          <w:szCs w:val="24"/>
+        </w:rPr>
+        <w:t>and allow Annotations</w:t>
+      </w:r>
+      <w:r>
+        <w:rPr>
+          <w:rFonts w:ascii="Times New Roman" w:hAnsi="Times New Roman" w:cs="Times New Roman"/>
+          <w:sz w:val="24"/>
+          <w:szCs w:val="24"/>
+        </w:rPr>
+        <w:t xml:space="preserve"> to be returned by the generator </w:t>
+      </w:r>
+      <w:proofErr w:type="gramStart"/>
+      <w:r>
+        <w:rPr>
+          <w:rFonts w:ascii="Times New Roman" w:hAnsi="Times New Roman" w:cs="Times New Roman"/>
+          <w:sz w:val="24"/>
+          <w:szCs w:val="24"/>
+        </w:rPr>
+        <w:t>Legend._</w:t>
+      </w:r>
+      <w:proofErr w:type="spellStart"/>
+      <w:proofErr w:type="gramEnd"/>
+      <w:r>
+        <w:rPr>
+          <w:rFonts w:ascii="Times New Roman" w:hAnsi="Times New Roman" w:cs="Times New Roman"/>
+          <w:sz w:val="24"/>
+          <w:szCs w:val="24"/>
+        </w:rPr>
+        <w:t>get_legend_handles</w:t>
+      </w:r>
+      <w:proofErr w:type="spellEnd"/>
+      <w:r>
+        <w:rPr>
+          <w:rFonts w:ascii="Times New Roman" w:hAnsi="Times New Roman" w:cs="Times New Roman"/>
+          <w:sz w:val="24"/>
+          <w:szCs w:val="24"/>
+        </w:rPr>
+        <w:t>().</w:t>
       </w:r>
     </w:p>
     <w:p>
@@ -558,39 +1121,15 @@
           <w:sz w:val="24"/>
           <w:szCs w:val="24"/>
         </w:rPr>
-        <w:t xml:space="preserve">Make sure that ‘annotations’ </w:t>
-      </w:r>
-      <w:r>
-        <w:rPr>
-          <w:rFonts w:ascii="Times New Roman" w:hAnsi="Times New Roman" w:cs="Times New Roman"/>
-          <w:sz w:val="24"/>
-          <w:szCs w:val="24"/>
-        </w:rPr>
-        <w:t>are implemented by</w:t>
-      </w:r>
-      <w:r>
-        <w:rPr>
-          <w:rFonts w:ascii="Times New Roman" w:hAnsi="Times New Roman" w:cs="Times New Roman"/>
-          <w:sz w:val="24"/>
-          <w:szCs w:val="24"/>
-        </w:rPr>
-        <w:t xml:space="preserve"> </w:t>
-      </w:r>
-      <w:r>
-        <w:rPr>
-          <w:rFonts w:ascii="Times New Roman" w:hAnsi="Times New Roman" w:cs="Times New Roman"/>
-          <w:sz w:val="24"/>
-          <w:szCs w:val="24"/>
-        </w:rPr>
-        <w:t>the</w:t>
-      </w:r>
-      <w:r>
-        <w:rPr>
-          <w:rFonts w:ascii="Times New Roman" w:hAnsi="Times New Roman" w:cs="Times New Roman"/>
-          <w:sz w:val="24"/>
-          <w:szCs w:val="24"/>
-        </w:rPr>
-        <w:t xml:space="preserve"> legend handler properly.</w:t>
+        <w:t>In addition to standard suggested testing, t</w:t>
+      </w:r>
+      <w:r>
+        <w:rPr>
+          <w:rFonts w:ascii="Times New Roman" w:hAnsi="Times New Roman" w:cs="Times New Roman"/>
+          <w:sz w:val="24"/>
+          <w:szCs w:val="24"/>
+        </w:rPr>
+        <w:t>est that legend items for other types of components still work and display properly even when mixed in with annotations.</w:t>
       </w:r>
     </w:p>
     <w:p>
@@ -612,197 +1151,26 @@
           <w:sz w:val="24"/>
           <w:szCs w:val="24"/>
         </w:rPr>
-        <w:t>Explore how to display the legend in a nice way and implement it.</w:t>
-      </w:r>
-    </w:p>
-    <w:p>
-      <w:pPr>
-        <w:rPr>
-          <w:rFonts w:ascii="Times New Roman" w:hAnsi="Times New Roman" w:cs="Times New Roman"/>
-          <w:sz w:val="24"/>
-          <w:szCs w:val="24"/>
-        </w:rPr>
-      </w:pPr>
-      <w:r>
-        <w:rPr>
-          <w:rFonts w:ascii="Times New Roman" w:hAnsi="Times New Roman" w:cs="Times New Roman"/>
-          <w:sz w:val="24"/>
-          <w:szCs w:val="24"/>
-        </w:rPr>
-        <w:t>Relevant files are</w:t>
-      </w:r>
-      <w:r>
-        <w:rPr>
-          <w:rFonts w:ascii="Times New Roman" w:hAnsi="Times New Roman" w:cs="Times New Roman"/>
-          <w:sz w:val="24"/>
-          <w:szCs w:val="24"/>
-        </w:rPr>
-        <w:t>:</w:t>
-      </w:r>
-    </w:p>
-    <w:p>
-      <w:pPr>
-        <w:rPr>
-          <w:rFonts w:ascii="Times New Roman" w:hAnsi="Times New Roman" w:cs="Times New Roman"/>
-          <w:sz w:val="24"/>
-          <w:szCs w:val="24"/>
-        </w:rPr>
-      </w:pPr>
-      <w:r>
-        <w:rPr>
-          <w:rFonts w:ascii="Times New Roman" w:hAnsi="Times New Roman" w:cs="Times New Roman"/>
-          <w:i/>
-          <w:sz w:val="24"/>
-          <w:szCs w:val="24"/>
-        </w:rPr>
-        <w:t>legend.py</w:t>
-      </w:r>
-      <w:r>
-        <w:rPr>
-          <w:rFonts w:ascii="Times New Roman" w:hAnsi="Times New Roman" w:cs="Times New Roman"/>
-          <w:sz w:val="24"/>
-          <w:szCs w:val="24"/>
-        </w:rPr>
-        <w:t xml:space="preserve"> – add ‘annotations’ as part of the list that a legend handles (line 1300, 1307-1312). Also, must make sure that it passes the ‘</w:t>
-      </w:r>
-      <w:proofErr w:type="spellStart"/>
-      <w:r>
-        <w:rPr>
-          <w:rFonts w:ascii="Times New Roman" w:hAnsi="Times New Roman" w:cs="Times New Roman"/>
-          <w:sz w:val="24"/>
-          <w:szCs w:val="24"/>
-        </w:rPr>
-        <w:t>has_handler</w:t>
-      </w:r>
-      <w:proofErr w:type="spellEnd"/>
-      <w:r>
-        <w:rPr>
-          <w:rFonts w:ascii="Times New Roman" w:hAnsi="Times New Roman" w:cs="Times New Roman"/>
-          <w:sz w:val="24"/>
-          <w:szCs w:val="24"/>
-        </w:rPr>
-        <w:t>’ check (line 1326).</w:t>
-      </w:r>
-    </w:p>
-    <w:p>
-      <w:pPr>
-        <w:rPr>
-          <w:rFonts w:ascii="Times New Roman" w:hAnsi="Times New Roman" w:cs="Times New Roman"/>
-          <w:sz w:val="24"/>
-          <w:szCs w:val="24"/>
-        </w:rPr>
-      </w:pPr>
-      <w:r>
-        <w:rPr>
-          <w:rFonts w:ascii="Times New Roman" w:hAnsi="Times New Roman" w:cs="Times New Roman"/>
-          <w:i/>
-          <w:sz w:val="24"/>
-          <w:szCs w:val="24"/>
-        </w:rPr>
-        <w:t xml:space="preserve">legend_handler.py – </w:t>
-      </w:r>
-      <w:r>
-        <w:rPr>
-          <w:rFonts w:ascii="Times New Roman" w:hAnsi="Times New Roman" w:cs="Times New Roman"/>
-          <w:sz w:val="24"/>
-          <w:szCs w:val="24"/>
-        </w:rPr>
-        <w:t>create a class to handle ‘annotations’ and display it in the legend properly.</w:t>
-      </w:r>
-    </w:p>
-    <w:p>
-      <w:pPr>
-        <w:rPr>
-          <w:rFonts w:ascii="Times New Roman" w:hAnsi="Times New Roman" w:cs="Times New Roman"/>
-          <w:sz w:val="24"/>
-          <w:szCs w:val="24"/>
-        </w:rPr>
-      </w:pPr>
-      <w:r>
-        <w:rPr>
-          <w:rFonts w:ascii="Times New Roman" w:hAnsi="Times New Roman" w:cs="Times New Roman"/>
-          <w:i/>
-          <w:sz w:val="24"/>
-          <w:szCs w:val="24"/>
-        </w:rPr>
-        <w:t xml:space="preserve">text.py – </w:t>
-      </w:r>
-      <w:r>
-        <w:rPr>
-          <w:rFonts w:ascii="Times New Roman" w:hAnsi="Times New Roman" w:cs="Times New Roman"/>
-          <w:sz w:val="24"/>
-          <w:szCs w:val="24"/>
-        </w:rPr>
-        <w:t>Base class for ‘annotations’ and thus should be explored how to add it as part of the list to be handled and displayed</w:t>
-      </w:r>
-      <w:r>
-        <w:rPr>
-          <w:rFonts w:ascii="Times New Roman" w:hAnsi="Times New Roman" w:cs="Times New Roman"/>
-          <w:sz w:val="24"/>
-          <w:szCs w:val="24"/>
-        </w:rPr>
-        <w:t xml:space="preserve"> to the legend</w:t>
+        <w:t>Re-evaluate the design decisions made for the structure of</w:t>
+      </w:r>
+      <w:r>
+        <w:rPr>
+          <w:rFonts w:ascii="Times New Roman" w:hAnsi="Times New Roman" w:cs="Times New Roman"/>
+          <w:sz w:val="24"/>
+          <w:szCs w:val="24"/>
+        </w:rPr>
+        <w:t xml:space="preserve"> the new legend items</w:t>
+      </w:r>
+      <w:r>
+        <w:rPr>
+          <w:rFonts w:ascii="Times New Roman" w:hAnsi="Times New Roman" w:cs="Times New Roman"/>
+          <w:sz w:val="24"/>
+          <w:szCs w:val="24"/>
+        </w:rPr>
+        <w:t>.</w:t>
       </w:r>
       <w:bookmarkStart w:id="0" w:name="_GoBack"/>
       <w:bookmarkEnd w:id="0"/>
-      <w:r>
-        <w:rPr>
-          <w:rFonts w:ascii="Times New Roman" w:hAnsi="Times New Roman" w:cs="Times New Roman"/>
-          <w:sz w:val="24"/>
-          <w:szCs w:val="24"/>
-        </w:rPr>
-        <w:t>.</w:t>
-      </w:r>
-    </w:p>
-    <w:p>
-      <w:pPr>
-        <w:rPr>
-          <w:rFonts w:ascii="Times New Roman" w:hAnsi="Times New Roman" w:cs="Times New Roman"/>
-          <w:sz w:val="24"/>
-          <w:szCs w:val="24"/>
-        </w:rPr>
-      </w:pPr>
-      <w:r>
-        <w:rPr>
-          <w:rFonts w:ascii="Times New Roman" w:hAnsi="Times New Roman" w:cs="Times New Roman"/>
-          <w:sz w:val="24"/>
-          <w:szCs w:val="24"/>
-        </w:rPr>
-        <w:t xml:space="preserve">The files that will be affected are those described above. No other areas of code should be affected since the legend is independent from the other important code, except </w:t>
-      </w:r>
-      <w:r>
-        <w:rPr>
-          <w:rFonts w:ascii="Times New Roman" w:hAnsi="Times New Roman" w:cs="Times New Roman"/>
-          <w:i/>
-          <w:sz w:val="24"/>
-          <w:szCs w:val="24"/>
-        </w:rPr>
-        <w:t>_axes.py</w:t>
-      </w:r>
-      <w:r>
-        <w:rPr>
-          <w:rFonts w:ascii="Times New Roman" w:hAnsi="Times New Roman" w:cs="Times New Roman"/>
-          <w:sz w:val="24"/>
-          <w:szCs w:val="24"/>
-        </w:rPr>
-        <w:t xml:space="preserve">. Although, ‘texts’ is just being added </w:t>
-      </w:r>
-      <w:r>
-        <w:rPr>
-          <w:rFonts w:ascii="Times New Roman" w:hAnsi="Times New Roman" w:cs="Times New Roman"/>
-          <w:sz w:val="24"/>
-          <w:szCs w:val="24"/>
-        </w:rPr>
-        <w:t xml:space="preserve">to that file for the legend to handle, that is it. </w:t>
-      </w:r>
-      <w:r>
-        <w:rPr>
-          <w:rFonts w:ascii="Times New Roman" w:hAnsi="Times New Roman" w:cs="Times New Roman"/>
-          <w:sz w:val="24"/>
-          <w:szCs w:val="24"/>
-        </w:rPr>
-        <w:t>Regardless, the only code affected will be those that handle adding and displaying to the legend.</w:t>
-      </w:r>
     </w:p>
     <w:sectPr>
       <w:pgSz w:w="12240" w:h="15840"/>

</xml_diff>